<commit_message>
an outside kichen -openGL application
</commit_message>
<xml_diff>
--- a/Documentatie.docx
+++ b/Documentatie.docx
@@ -3207,7 +3207,25 @@
           <w:szCs w:val="24"/>
           <w:lang w:val="ro-RO"/>
         </w:rPr>
-        <w:t>1: modul „urmează mașina”</w:t>
+        <w:t>9</w:t>
+      </w:r>
+      <w:r>
+        <w:rPr>
+          <w:rFonts w:ascii="Times New Roman" w:hAnsi="Times New Roman" w:cs="Times New Roman"/>
+          <w:sz w:val="24"/>
+          <w:szCs w:val="24"/>
+          <w:lang w:val="ro-RO"/>
+        </w:rPr>
+        <w:t xml:space="preserve">: modul </w:t>
+      </w:r>
+      <w:r>
+        <w:rPr>
+          <w:rFonts w:ascii="Times New Roman" w:hAnsi="Times New Roman" w:cs="Times New Roman"/>
+          <w:sz w:val="24"/>
+          <w:szCs w:val="24"/>
+          <w:lang w:val="ro-RO"/>
+        </w:rPr>
+        <w:t>liber</w:t>
       </w:r>
     </w:p>
     <w:p>
@@ -3233,7 +3251,33 @@
           <w:szCs w:val="24"/>
           <w:lang w:val="ro-RO"/>
         </w:rPr>
-        <w:t>2: modul „în mașină”</w:t>
+        <w:t>0: modul prezentare</w:t>
+      </w:r>
+    </w:p>
+    <w:p>
+      <w:pPr>
+        <w:pStyle w:val="ListParagraph"/>
+        <w:numPr>
+          <w:ilvl w:val="0"/>
+          <w:numId w:val="3"/>
+        </w:numPr>
+        <w:spacing w:line="360" w:lineRule="auto"/>
+        <w:jc w:val="both"/>
+        <w:rPr>
+          <w:rFonts w:ascii="Times New Roman" w:hAnsi="Times New Roman" w:cs="Times New Roman"/>
+          <w:sz w:val="24"/>
+          <w:szCs w:val="24"/>
+          <w:lang w:val="ro-RO"/>
+        </w:rPr>
+      </w:pPr>
+      <w:r>
+        <w:rPr>
+          <w:rFonts w:ascii="Times New Roman" w:hAnsi="Times New Roman" w:cs="Times New Roman"/>
+          <w:sz w:val="24"/>
+          <w:szCs w:val="24"/>
+          <w:lang w:val="ro-RO"/>
+        </w:rPr>
+        <w:t xml:space="preserve">Controlul camerei: </w:t>
       </w:r>
     </w:p>
     <w:p>
@@ -3259,7 +3303,7 @@
           <w:szCs w:val="24"/>
           <w:lang w:val="ro-RO"/>
         </w:rPr>
-        <w:t>9: modul liber</w:t>
+        <w:t xml:space="preserve">WASD pentru mișcările în plan </w:t>
       </w:r>
     </w:p>
     <w:p>
@@ -3285,7 +3329,34 @@
           <w:szCs w:val="24"/>
           <w:lang w:val="ro-RO"/>
         </w:rPr>
-        <w:t>0: modul prezentare</w:t>
+        <w:t>„Shift stânga” / „Control</w:t>
+      </w:r>
+      <w:r>
+        <w:rPr>
+          <w:rFonts w:ascii="Times New Roman" w:hAnsi="Times New Roman" w:cs="Times New Roman"/>
+          <w:sz w:val="24"/>
+          <w:szCs w:val="24"/>
+          <w:lang w:val="ro-RO"/>
+        </w:rPr>
+        <w:t xml:space="preserve"> </w:t>
+      </w:r>
+      <w:r>
+        <w:rPr>
+          <w:rFonts w:ascii="Times New Roman" w:hAnsi="Times New Roman" w:cs="Times New Roman"/>
+          <w:sz w:val="24"/>
+          <w:szCs w:val="24"/>
+          <w:lang w:val="ro-RO"/>
+        </w:rPr>
+        <w:t>stânga” pentru mișcările sus-jo</w:t>
+      </w:r>
+      <w:r>
+        <w:rPr>
+          <w:rFonts w:ascii="Times New Roman" w:hAnsi="Times New Roman" w:cs="Times New Roman"/>
+          <w:sz w:val="24"/>
+          <w:szCs w:val="24"/>
+          <w:lang w:val="ro-RO"/>
+        </w:rPr>
+        <w:t>s</w:t>
       </w:r>
     </w:p>
     <w:p>
@@ -3311,7 +3382,7 @@
           <w:szCs w:val="24"/>
           <w:lang w:val="ro-RO"/>
         </w:rPr>
-        <w:t xml:space="preserve">Controlul camerei: </w:t>
+        <w:t>Modurile de afișare:</w:t>
       </w:r>
     </w:p>
     <w:p>
@@ -3337,7 +3408,7 @@
           <w:szCs w:val="24"/>
           <w:lang w:val="ro-RO"/>
         </w:rPr>
-        <w:t xml:space="preserve">WASD pentru mișcările în plan </w:t>
+        <w:t>F1: solid</w:t>
       </w:r>
     </w:p>
     <w:p>
@@ -3363,25 +3434,111 @@
           <w:szCs w:val="24"/>
           <w:lang w:val="ro-RO"/>
         </w:rPr>
-        <w:t>„Shift stânga” / „Control</w:t>
-      </w:r>
-      <w:r>
-        <w:rPr>
-          <w:rFonts w:ascii="Times New Roman" w:hAnsi="Times New Roman" w:cs="Times New Roman"/>
-          <w:sz w:val="24"/>
-          <w:szCs w:val="24"/>
-          <w:lang w:val="ro-RO"/>
-        </w:rPr>
-        <w:t xml:space="preserve"> </w:t>
-      </w:r>
-      <w:r>
-        <w:rPr>
-          <w:rFonts w:ascii="Times New Roman" w:hAnsi="Times New Roman" w:cs="Times New Roman"/>
-          <w:sz w:val="24"/>
-          <w:szCs w:val="24"/>
-          <w:lang w:val="ro-RO"/>
-        </w:rPr>
-        <w:t>stânga” pentru mișcările sus-jos</w:t>
+        <w:t>F2: wireframe</w:t>
+      </w:r>
+    </w:p>
+    <w:p>
+      <w:pPr>
+        <w:pStyle w:val="ListParagraph"/>
+        <w:numPr>
+          <w:ilvl w:val="1"/>
+          <w:numId w:val="3"/>
+        </w:numPr>
+        <w:spacing w:line="360" w:lineRule="auto"/>
+        <w:jc w:val="both"/>
+        <w:rPr>
+          <w:rFonts w:ascii="Times New Roman" w:hAnsi="Times New Roman" w:cs="Times New Roman"/>
+          <w:sz w:val="24"/>
+          <w:szCs w:val="24"/>
+          <w:lang w:val="ro-RO"/>
+        </w:rPr>
+      </w:pPr>
+      <w:r>
+        <w:rPr>
+          <w:rFonts w:ascii="Times New Roman" w:hAnsi="Times New Roman" w:cs="Times New Roman"/>
+          <w:sz w:val="24"/>
+          <w:szCs w:val="24"/>
+          <w:lang w:val="ro-RO"/>
+        </w:rPr>
+        <w:t>F3: point</w:t>
+      </w:r>
+    </w:p>
+    <w:p>
+      <w:pPr>
+        <w:pStyle w:val="ListParagraph"/>
+        <w:numPr>
+          <w:ilvl w:val="1"/>
+          <w:numId w:val="3"/>
+        </w:numPr>
+        <w:spacing w:line="360" w:lineRule="auto"/>
+        <w:jc w:val="both"/>
+        <w:rPr>
+          <w:rFonts w:ascii="Times New Roman" w:hAnsi="Times New Roman" w:cs="Times New Roman"/>
+          <w:sz w:val="24"/>
+          <w:szCs w:val="24"/>
+          <w:lang w:val="ro-RO"/>
+        </w:rPr>
+      </w:pPr>
+      <w:r>
+        <w:rPr>
+          <w:rFonts w:ascii="Times New Roman" w:hAnsi="Times New Roman" w:cs="Times New Roman"/>
+          <w:sz w:val="24"/>
+          <w:szCs w:val="24"/>
+          <w:lang w:val="ro-RO"/>
+        </w:rPr>
+        <w:t>F4: flat</w:t>
+      </w:r>
+    </w:p>
+    <w:p>
+      <w:pPr>
+        <w:pStyle w:val="ListParagraph"/>
+        <w:numPr>
+          <w:ilvl w:val="1"/>
+          <w:numId w:val="3"/>
+        </w:numPr>
+        <w:spacing w:line="360" w:lineRule="auto"/>
+        <w:jc w:val="both"/>
+        <w:rPr>
+          <w:rFonts w:ascii="Times New Roman" w:hAnsi="Times New Roman" w:cs="Times New Roman"/>
+          <w:sz w:val="24"/>
+          <w:szCs w:val="24"/>
+          <w:lang w:val="ro-RO"/>
+        </w:rPr>
+      </w:pPr>
+      <w:r>
+        <w:rPr>
+          <w:rFonts w:ascii="Times New Roman" w:hAnsi="Times New Roman" w:cs="Times New Roman"/>
+          <w:sz w:val="24"/>
+          <w:szCs w:val="24"/>
+          <w:lang w:val="ro-RO"/>
+        </w:rPr>
+        <w:t>F5: polygonal</w:t>
+      </w:r>
+    </w:p>
+    <w:p>
+      <w:pPr>
+        <w:pStyle w:val="ListParagraph"/>
+        <w:numPr>
+          <w:ilvl w:val="1"/>
+          <w:numId w:val="3"/>
+        </w:numPr>
+        <w:spacing w:line="360" w:lineRule="auto"/>
+        <w:jc w:val="both"/>
+        <w:rPr>
+          <w:rFonts w:ascii="Times New Roman" w:hAnsi="Times New Roman" w:cs="Times New Roman"/>
+          <w:sz w:val="24"/>
+          <w:szCs w:val="24"/>
+          <w:lang w:val="ro-RO"/>
+        </w:rPr>
+      </w:pPr>
+      <w:r>
+        <w:rPr>
+          <w:rFonts w:ascii="Times New Roman" w:hAnsi="Times New Roman" w:cs="Times New Roman"/>
+          <w:sz w:val="24"/>
+          <w:szCs w:val="24"/>
+          <w:lang w:val="ro-RO"/>
+        </w:rPr>
+        <w:t>F6: smooth</w:t>
       </w:r>
     </w:p>
     <w:p>
@@ -3407,59 +3564,7 @@
           <w:szCs w:val="24"/>
           <w:lang w:val="ro-RO"/>
         </w:rPr>
-        <w:t xml:space="preserve">Controlul mașinii: </w:t>
-      </w:r>
-    </w:p>
-    <w:p>
-      <w:pPr>
-        <w:pStyle w:val="ListParagraph"/>
-        <w:numPr>
-          <w:ilvl w:val="1"/>
-          <w:numId w:val="3"/>
-        </w:numPr>
-        <w:spacing w:line="360" w:lineRule="auto"/>
-        <w:jc w:val="both"/>
-        <w:rPr>
-          <w:rFonts w:ascii="Times New Roman" w:hAnsi="Times New Roman" w:cs="Times New Roman"/>
-          <w:sz w:val="24"/>
-          <w:szCs w:val="24"/>
-          <w:lang w:val="ro-RO"/>
-        </w:rPr>
-      </w:pPr>
-      <w:r>
-        <w:rPr>
-          <w:rFonts w:ascii="Times New Roman" w:hAnsi="Times New Roman" w:cs="Times New Roman"/>
-          <w:sz w:val="24"/>
-          <w:szCs w:val="24"/>
-          <w:lang w:val="ro-RO"/>
-        </w:rPr>
-        <w:t>săgețile sus-jos și stânga dreapta pentru deplasarea mașinii</w:t>
-      </w:r>
-    </w:p>
-    <w:p>
-      <w:pPr>
-        <w:pStyle w:val="ListParagraph"/>
-        <w:numPr>
-          <w:ilvl w:val="1"/>
-          <w:numId w:val="3"/>
-        </w:numPr>
-        <w:spacing w:line="360" w:lineRule="auto"/>
-        <w:jc w:val="both"/>
-        <w:rPr>
-          <w:rFonts w:ascii="Times New Roman" w:hAnsi="Times New Roman" w:cs="Times New Roman"/>
-          <w:sz w:val="24"/>
-          <w:szCs w:val="24"/>
-          <w:lang w:val="ro-RO"/>
-        </w:rPr>
-      </w:pPr>
-      <w:r>
-        <w:rPr>
-          <w:rFonts w:ascii="Times New Roman" w:hAnsi="Times New Roman" w:cs="Times New Roman"/>
-          <w:sz w:val="24"/>
-          <w:szCs w:val="24"/>
-          <w:lang w:val="ro-RO"/>
-        </w:rPr>
-        <w:t>L: pornește / oprește farurile</w:t>
+        <w:t>R: rotația sursei direcționale</w:t>
       </w:r>
     </w:p>
     <w:p>
@@ -3485,164 +3590,7 @@
           <w:szCs w:val="24"/>
           <w:lang w:val="ro-RO"/>
         </w:rPr>
-        <w:t>Modurile de afișare:</w:t>
-      </w:r>
-    </w:p>
-    <w:p>
-      <w:pPr>
-        <w:pStyle w:val="ListParagraph"/>
-        <w:numPr>
-          <w:ilvl w:val="1"/>
-          <w:numId w:val="3"/>
-        </w:numPr>
-        <w:spacing w:line="360" w:lineRule="auto"/>
-        <w:jc w:val="both"/>
-        <w:rPr>
-          <w:rFonts w:ascii="Times New Roman" w:hAnsi="Times New Roman" w:cs="Times New Roman"/>
-          <w:sz w:val="24"/>
-          <w:szCs w:val="24"/>
-          <w:lang w:val="ro-RO"/>
-        </w:rPr>
-      </w:pPr>
-      <w:r>
-        <w:rPr>
-          <w:rFonts w:ascii="Times New Roman" w:hAnsi="Times New Roman" w:cs="Times New Roman"/>
-          <w:sz w:val="24"/>
-          <w:szCs w:val="24"/>
-          <w:lang w:val="ro-RO"/>
-        </w:rPr>
-        <w:t>F1: solid</w:t>
-      </w:r>
-    </w:p>
-    <w:p>
-      <w:pPr>
-        <w:pStyle w:val="ListParagraph"/>
-        <w:numPr>
-          <w:ilvl w:val="1"/>
-          <w:numId w:val="3"/>
-        </w:numPr>
-        <w:spacing w:line="360" w:lineRule="auto"/>
-        <w:jc w:val="both"/>
-        <w:rPr>
-          <w:rFonts w:ascii="Times New Roman" w:hAnsi="Times New Roman" w:cs="Times New Roman"/>
-          <w:sz w:val="24"/>
-          <w:szCs w:val="24"/>
-          <w:lang w:val="ro-RO"/>
-        </w:rPr>
-      </w:pPr>
-      <w:r>
-        <w:rPr>
-          <w:rFonts w:ascii="Times New Roman" w:hAnsi="Times New Roman" w:cs="Times New Roman"/>
-          <w:sz w:val="24"/>
-          <w:szCs w:val="24"/>
-          <w:lang w:val="ro-RO"/>
-        </w:rPr>
-        <w:t>F2: wireframe</w:t>
-      </w:r>
-    </w:p>
-    <w:p>
-      <w:pPr>
-        <w:pStyle w:val="ListParagraph"/>
-        <w:numPr>
-          <w:ilvl w:val="1"/>
-          <w:numId w:val="3"/>
-        </w:numPr>
-        <w:spacing w:line="360" w:lineRule="auto"/>
-        <w:jc w:val="both"/>
-        <w:rPr>
-          <w:rFonts w:ascii="Times New Roman" w:hAnsi="Times New Roman" w:cs="Times New Roman"/>
-          <w:sz w:val="24"/>
-          <w:szCs w:val="24"/>
-          <w:lang w:val="ro-RO"/>
-        </w:rPr>
-      </w:pPr>
-      <w:r>
-        <w:rPr>
-          <w:rFonts w:ascii="Times New Roman" w:hAnsi="Times New Roman" w:cs="Times New Roman"/>
-          <w:sz w:val="24"/>
-          <w:szCs w:val="24"/>
-          <w:lang w:val="ro-RO"/>
-        </w:rPr>
-        <w:t>F3: point</w:t>
-      </w:r>
-    </w:p>
-    <w:p>
-      <w:pPr>
-        <w:pStyle w:val="ListParagraph"/>
-        <w:numPr>
-          <w:ilvl w:val="1"/>
-          <w:numId w:val="3"/>
-        </w:numPr>
-        <w:spacing w:line="360" w:lineRule="auto"/>
-        <w:jc w:val="both"/>
-        <w:rPr>
-          <w:rFonts w:ascii="Times New Roman" w:hAnsi="Times New Roman" w:cs="Times New Roman"/>
-          <w:sz w:val="24"/>
-          <w:szCs w:val="24"/>
-          <w:lang w:val="ro-RO"/>
-        </w:rPr>
-      </w:pPr>
-      <w:r>
-        <w:rPr>
-          <w:rFonts w:ascii="Times New Roman" w:hAnsi="Times New Roman" w:cs="Times New Roman"/>
-          <w:sz w:val="24"/>
-          <w:szCs w:val="24"/>
-          <w:lang w:val="ro-RO"/>
-        </w:rPr>
-        <w:t>F4: flat</w:t>
-      </w:r>
-    </w:p>
-    <w:p>
-      <w:pPr>
-        <w:pStyle w:val="ListParagraph"/>
-        <w:numPr>
-          <w:ilvl w:val="1"/>
-          <w:numId w:val="3"/>
-        </w:numPr>
-        <w:spacing w:line="360" w:lineRule="auto"/>
-        <w:jc w:val="both"/>
-        <w:rPr>
-          <w:rFonts w:ascii="Times New Roman" w:hAnsi="Times New Roman" w:cs="Times New Roman"/>
-          <w:sz w:val="24"/>
-          <w:szCs w:val="24"/>
-          <w:lang w:val="ro-RO"/>
-        </w:rPr>
-      </w:pPr>
-      <w:r>
-        <w:rPr>
-          <w:rFonts w:ascii="Times New Roman" w:hAnsi="Times New Roman" w:cs="Times New Roman"/>
-          <w:sz w:val="24"/>
-          <w:szCs w:val="24"/>
-          <w:lang w:val="ro-RO"/>
-        </w:rPr>
-        <w:t>F5: polygonal</w:t>
-      </w:r>
-    </w:p>
-    <w:p>
-      <w:pPr>
-        <w:pStyle w:val="ListParagraph"/>
-        <w:numPr>
-          <w:ilvl w:val="1"/>
-          <w:numId w:val="3"/>
-        </w:numPr>
-        <w:spacing w:line="360" w:lineRule="auto"/>
-        <w:jc w:val="both"/>
-        <w:rPr>
-          <w:rFonts w:ascii="Times New Roman" w:hAnsi="Times New Roman" w:cs="Times New Roman"/>
-          <w:sz w:val="24"/>
-          <w:szCs w:val="24"/>
-          <w:lang w:val="ro-RO"/>
-        </w:rPr>
-      </w:pPr>
-      <w:r>
-        <w:rPr>
-          <w:rFonts w:ascii="Times New Roman" w:hAnsi="Times New Roman" w:cs="Times New Roman"/>
-          <w:sz w:val="24"/>
-          <w:szCs w:val="24"/>
-          <w:lang w:val="ro-RO"/>
-        </w:rPr>
-        <w:lastRenderedPageBreak/>
-        <w:t>F6: smooth</w:t>
+        <w:t>F: pornește / oprește ceața</w:t>
       </w:r>
     </w:p>
     <w:p>
@@ -3668,7 +3616,7 @@
           <w:szCs w:val="24"/>
           <w:lang w:val="ro-RO"/>
         </w:rPr>
-        <w:t>R: rotația sursei direcționale</w:t>
+        <w:t>E: zi / noapte</w:t>
       </w:r>
     </w:p>
     <w:p>
@@ -3694,7 +3642,7 @@
           <w:szCs w:val="24"/>
           <w:lang w:val="ro-RO"/>
         </w:rPr>
-        <w:t>F: pornește / oprește ceața</w:t>
+        <w:t>Q: afișează în consolă poziția curentă a camerei</w:t>
       </w:r>
     </w:p>
     <w:p>
@@ -3720,7 +3668,52 @@
           <w:szCs w:val="24"/>
           <w:lang w:val="ro-RO"/>
         </w:rPr>
-        <w:t>E: zi / noapte</w:t>
+        <w:lastRenderedPageBreak/>
+        <w:t>L</w:t>
+      </w:r>
+      <w:r>
+        <w:rPr>
+          <w:rFonts w:ascii="Times New Roman" w:hAnsi="Times New Roman" w:cs="Times New Roman"/>
+          <w:sz w:val="24"/>
+          <w:szCs w:val="24"/>
+        </w:rPr>
+        <w:t>: lumin</w:t>
+      </w:r>
+      <w:r>
+        <w:rPr>
+          <w:rFonts w:ascii="Times New Roman" w:hAnsi="Times New Roman" w:cs="Times New Roman"/>
+          <w:sz w:val="24"/>
+          <w:szCs w:val="24"/>
+          <w:lang w:val="ro-RO"/>
+        </w:rPr>
+        <w:t>a felin</w:t>
+      </w:r>
+      <w:r>
+        <w:rPr>
+          <w:rFonts w:ascii="Times New Roman" w:hAnsi="Times New Roman" w:cs="Times New Roman"/>
+          <w:sz w:val="24"/>
+          <w:szCs w:val="24"/>
+          <w:lang w:val="ro-RO"/>
+        </w:rPr>
+        <w:t>a</w:t>
+      </w:r>
+      <w:r>
+        <w:rPr>
+          <w:rFonts w:ascii="Times New Roman" w:hAnsi="Times New Roman" w:cs="Times New Roman"/>
+          <w:sz w:val="24"/>
+          <w:szCs w:val="24"/>
+          <w:lang w:val="ro-RO"/>
+        </w:rPr>
+        <w:t>r</w:t>
+      </w:r>
+      <w:r>
+        <w:rPr>
+          <w:rFonts w:ascii="Times New Roman" w:hAnsi="Times New Roman" w:cs="Times New Roman"/>
+          <w:sz w:val="24"/>
+          <w:szCs w:val="24"/>
+          <w:lang w:val="ro-RO"/>
+        </w:rPr>
+        <w:t>e</w:t>
       </w:r>
     </w:p>
     <w:p>
@@ -3746,7 +3739,16 @@
           <w:szCs w:val="24"/>
           <w:lang w:val="ro-RO"/>
         </w:rPr>
-        <w:t>Q: afișează în consolă poziția curentă a camerei</w:t>
+        <w:t>K: lumina geamuri</w:t>
+      </w:r>
+      <w:r>
+        <w:rPr>
+          <w:rFonts w:ascii="Times New Roman" w:hAnsi="Times New Roman" w:cs="Times New Roman"/>
+          <w:sz w:val="24"/>
+          <w:szCs w:val="24"/>
+          <w:lang w:val="ro-RO"/>
+        </w:rPr>
+        <w:t xml:space="preserve"> </w:t>
       </w:r>
     </w:p>
     <w:p>
@@ -3772,51 +3774,7 @@
           <w:szCs w:val="24"/>
           <w:lang w:val="ro-RO"/>
         </w:rPr>
-        <w:t>L</w:t>
-      </w:r>
-      <w:r>
-        <w:rPr>
-          <w:rFonts w:ascii="Times New Roman" w:hAnsi="Times New Roman" w:cs="Times New Roman"/>
-          <w:sz w:val="24"/>
-          <w:szCs w:val="24"/>
-        </w:rPr>
-        <w:t>: lumin</w:t>
-      </w:r>
-      <w:r>
-        <w:rPr>
-          <w:rFonts w:ascii="Times New Roman" w:hAnsi="Times New Roman" w:cs="Times New Roman"/>
-          <w:sz w:val="24"/>
-          <w:szCs w:val="24"/>
-          <w:lang w:val="ro-RO"/>
-        </w:rPr>
-        <w:t>a felin</w:t>
-      </w:r>
-      <w:r>
-        <w:rPr>
-          <w:rFonts w:ascii="Times New Roman" w:hAnsi="Times New Roman" w:cs="Times New Roman"/>
-          <w:sz w:val="24"/>
-          <w:szCs w:val="24"/>
-          <w:lang w:val="ro-RO"/>
-        </w:rPr>
-        <w:t>a</w:t>
-      </w:r>
-      <w:r>
-        <w:rPr>
-          <w:rFonts w:ascii="Times New Roman" w:hAnsi="Times New Roman" w:cs="Times New Roman"/>
-          <w:sz w:val="24"/>
-          <w:szCs w:val="24"/>
-          <w:lang w:val="ro-RO"/>
-        </w:rPr>
-        <w:t>r</w:t>
-      </w:r>
-      <w:r>
-        <w:rPr>
-          <w:rFonts w:ascii="Times New Roman" w:hAnsi="Times New Roman" w:cs="Times New Roman"/>
-          <w:sz w:val="24"/>
-          <w:szCs w:val="24"/>
-          <w:lang w:val="ro-RO"/>
-        </w:rPr>
-        <w:t>e</w:t>
+        <w:t>1: bottom bun animation</w:t>
       </w:r>
     </w:p>
     <w:p>
@@ -3842,7 +3800,16 @@
           <w:szCs w:val="24"/>
           <w:lang w:val="ro-RO"/>
         </w:rPr>
-        <w:t>K: lumina geamuri</w:t>
+        <w:t>2: top</w:t>
+      </w:r>
+      <w:r>
+        <w:rPr>
+          <w:rFonts w:ascii="Times New Roman" w:hAnsi="Times New Roman" w:cs="Times New Roman"/>
+          <w:sz w:val="24"/>
+          <w:szCs w:val="24"/>
+          <w:lang w:val="ro-RO"/>
+        </w:rPr>
+        <w:t xml:space="preserve"> bun animation</w:t>
       </w:r>
     </w:p>
     <w:p>
@@ -3868,24 +3835,85 @@
           <w:szCs w:val="24"/>
           <w:lang w:val="ro-RO"/>
         </w:rPr>
-        <w:t>H</w:t>
-      </w:r>
-      <w:r>
-        <w:rPr>
-          <w:rFonts w:ascii="Times New Roman" w:hAnsi="Times New Roman" w:cs="Times New Roman"/>
-          <w:sz w:val="24"/>
-          <w:szCs w:val="24"/>
-        </w:rPr>
-        <w:t>: anima</w:t>
-      </w:r>
-      <w:r>
-        <w:rPr>
-          <w:rFonts w:ascii="Times New Roman" w:hAnsi="Times New Roman" w:cs="Times New Roman"/>
-          <w:sz w:val="24"/>
-          <w:szCs w:val="24"/>
-          <w:lang w:val="ro-RO"/>
-        </w:rPr>
-        <w:t xml:space="preserve">ția pentru a gătit </w:t>
+        <w:t>3: tomato animation</w:t>
+      </w:r>
+    </w:p>
+    <w:p>
+      <w:pPr>
+        <w:pStyle w:val="ListParagraph"/>
+        <w:numPr>
+          <w:ilvl w:val="0"/>
+          <w:numId w:val="3"/>
+        </w:numPr>
+        <w:spacing w:line="360" w:lineRule="auto"/>
+        <w:jc w:val="both"/>
+        <w:rPr>
+          <w:rFonts w:ascii="Times New Roman" w:hAnsi="Times New Roman" w:cs="Times New Roman"/>
+          <w:sz w:val="24"/>
+          <w:szCs w:val="24"/>
+          <w:lang w:val="ro-RO"/>
+        </w:rPr>
+      </w:pPr>
+      <w:r>
+        <w:rPr>
+          <w:rFonts w:ascii="Times New Roman" w:hAnsi="Times New Roman" w:cs="Times New Roman"/>
+          <w:sz w:val="24"/>
+          <w:szCs w:val="24"/>
+          <w:lang w:val="ro-RO"/>
+        </w:rPr>
+        <w:t>4: patty animation</w:t>
+      </w:r>
+    </w:p>
+    <w:p>
+      <w:pPr>
+        <w:pStyle w:val="ListParagraph"/>
+        <w:numPr>
+          <w:ilvl w:val="0"/>
+          <w:numId w:val="3"/>
+        </w:numPr>
+        <w:spacing w:line="360" w:lineRule="auto"/>
+        <w:jc w:val="both"/>
+        <w:rPr>
+          <w:rFonts w:ascii="Times New Roman" w:hAnsi="Times New Roman" w:cs="Times New Roman"/>
+          <w:sz w:val="24"/>
+          <w:szCs w:val="24"/>
+          <w:lang w:val="ro-RO"/>
+        </w:rPr>
+      </w:pPr>
+      <w:r>
+        <w:rPr>
+          <w:rFonts w:ascii="Times New Roman" w:hAnsi="Times New Roman" w:cs="Times New Roman"/>
+          <w:sz w:val="24"/>
+          <w:szCs w:val="24"/>
+          <w:lang w:val="ro-RO"/>
+        </w:rPr>
+        <w:t>5: cheese animation</w:t>
+      </w:r>
+    </w:p>
+    <w:p>
+      <w:pPr>
+        <w:pStyle w:val="ListParagraph"/>
+        <w:numPr>
+          <w:ilvl w:val="0"/>
+          <w:numId w:val="3"/>
+        </w:numPr>
+        <w:spacing w:line="360" w:lineRule="auto"/>
+        <w:jc w:val="both"/>
+        <w:rPr>
+          <w:rFonts w:ascii="Times New Roman" w:hAnsi="Times New Roman" w:cs="Times New Roman"/>
+          <w:sz w:val="24"/>
+          <w:szCs w:val="24"/>
+          <w:lang w:val="ro-RO"/>
+        </w:rPr>
+      </w:pPr>
+      <w:r>
+        <w:rPr>
+          <w:rFonts w:ascii="Times New Roman" w:hAnsi="Times New Roman" w:cs="Times New Roman"/>
+          <w:sz w:val="24"/>
+          <w:szCs w:val="24"/>
+          <w:lang w:val="ro-RO"/>
+        </w:rPr>
+        <w:t xml:space="preserve">6: salad animation </w:t>
       </w:r>
     </w:p>
     <w:p>

</xml_diff>